<commit_message>
fix format bab 1
</commit_message>
<xml_diff>
--- a/SKRIPSI.docx
+++ b/SKRIPSI.docx
@@ -22,7 +22,17 @@
           <w:sz w:val="36"/>
           <w:szCs w:val="36"/>
         </w:rPr>
-        <w:t>PEMANFAATAN LIBARARY TESSERACT OPTICAL CHARACTER RECOGNITION DALAM FITUR REIMBURSEMENT MENGGUNAKAN METODE KANBAN</w:t>
+        <w:t>PENERAPAN</w:t>
+      </w:r>
+      <w:r>
+        <w:rPr>
+          <w:rFonts w:ascii="Times New Roman" w:hAnsi="Times New Roman" w:cs="Times New Roman"/>
+          <w:b/>
+          <w:bCs/>
+          <w:sz w:val="36"/>
+          <w:szCs w:val="36"/>
+        </w:rPr>
+        <w:t xml:space="preserve"> LIBARARY TESSERACT OPTICAL CHARACTER RECOGNITION DALAM FITUR REIMBURSEMENT MENGGUNAKAN METODE KANBAN</w:t>
       </w:r>
     </w:p>
     <w:p>
@@ -438,7 +448,17 @@
           <w:szCs w:val="36"/>
         </w:rPr>
         <w:lastRenderedPageBreak/>
-        <w:t>PEMANFAATAN LIBARARY TESSERACT OPTICAL CHARACTER RECOGNITION DALAM FITUR REIMBURSEM</w:t>
+        <w:t>PENERAPAN</w:t>
+      </w:r>
+      <w:r>
+        <w:rPr>
+          <w:rFonts w:ascii="Times New Roman" w:hAnsi="Times New Roman" w:cs="Times New Roman"/>
+          <w:b/>
+          <w:bCs/>
+          <w:sz w:val="36"/>
+          <w:szCs w:val="36"/>
+        </w:rPr>
+        <w:t xml:space="preserve"> LIBARARY TESSERACT OPTICAL CHARACTER RECOGNITION DALAM FITUR REIMBURSEM</w:t>
       </w:r>
       <w:r>
         <w:rPr>
@@ -1213,7 +1233,15 @@
           <w:b/>
           <w:bCs/>
         </w:rPr>
-        <w:t xml:space="preserve">PEMANFAATAN LIBARARY TESSERACT OPTICAL CHARACTER RECOGNITION DALAM FITUR </w:t>
+        <w:t>PENERAPAN</w:t>
+      </w:r>
+      <w:r>
+        <w:rPr>
+          <w:rFonts w:ascii="Times New Roman" w:hAnsi="Times New Roman" w:cs="Times New Roman"/>
+          <w:b/>
+          <w:bCs/>
+        </w:rPr>
+        <w:t xml:space="preserve"> LIBARARY TESSERACT OPTICAL CHARACTER RECOGNITION DALAM FITUR </w:t>
       </w:r>
       <w:r>
         <w:rPr>
@@ -1603,7 +1631,19 @@
           <w:rFonts w:ascii="Times New Roman" w:hAnsi="Times New Roman" w:cs="Times New Roman"/>
         </w:rPr>
         <w:tab/>
-        <w:t>: PEMANFAATAN LIBARARY TESSERACT OPTICAL CHARACTER RECOGNITION DALAM FITUR REIMBURSEM</w:t>
+        <w:t xml:space="preserve">: </w:t>
+      </w:r>
+      <w:r>
+        <w:rPr>
+          <w:rFonts w:ascii="Times New Roman" w:hAnsi="Times New Roman" w:cs="Times New Roman"/>
+        </w:rPr>
+        <w:t>PENERAPAN</w:t>
+      </w:r>
+      <w:r>
+        <w:rPr>
+          <w:rFonts w:ascii="Times New Roman" w:hAnsi="Times New Roman" w:cs="Times New Roman"/>
+        </w:rPr>
+        <w:t xml:space="preserve"> LIBARARY TESSERACT OPTICAL CHARACTER RECOGNITION DALAM FITUR REIMBURSEM</w:t>
       </w:r>
       <w:r>
         <w:rPr>
@@ -2097,7 +2137,19 @@
           <w:rFonts w:ascii="Times New Roman" w:hAnsi="Times New Roman" w:cs="Times New Roman"/>
         </w:rPr>
         <w:tab/>
-        <w:t>: PEMANFAATAN LIBARARY TESSERACT OPTICAL CHARACTER RECOGNITION DALAM FITUR REIMBURSEMENT MENGGUNAKAN METODE KANBAN (STUDI KASUS PT Kayana Nusa)</w:t>
+        <w:t xml:space="preserve">: </w:t>
+      </w:r>
+      <w:r>
+        <w:rPr>
+          <w:rFonts w:ascii="Times New Roman" w:hAnsi="Times New Roman" w:cs="Times New Roman"/>
+        </w:rPr>
+        <w:t>PENERAPAN</w:t>
+      </w:r>
+      <w:r>
+        <w:rPr>
+          <w:rFonts w:ascii="Times New Roman" w:hAnsi="Times New Roman" w:cs="Times New Roman"/>
+        </w:rPr>
+        <w:t xml:space="preserve"> LIBARARY TESSERACT OPTICAL CHARACTER RECOGNITION DALAM FITUR REIMBURSEMENT MENGGUNAKAN METODE KANBAN (STUDI KASUS PT Kayana Nusa)</w:t>
       </w:r>
     </w:p>
     <w:p>
@@ -3094,7 +3146,21 @@
           <w:rFonts w:ascii="Times New Roman" w:hAnsi="Times New Roman" w:cs="Times New Roman"/>
           <w:bCs/>
         </w:rPr>
-        <w:t>“PEMANFAATAN LIBARARY TESSERACT OPTICAL CHARACTER RECOGNITION DALAM FITUR REIMBURSEMENT MENGGUNAKAN METODE KANBAN (STUDI KASUS PT Kayana Nusa)”</w:t>
+        <w:t>“</w:t>
+      </w:r>
+      <w:r>
+        <w:rPr>
+          <w:rFonts w:ascii="Times New Roman" w:hAnsi="Times New Roman" w:cs="Times New Roman"/>
+          <w:bCs/>
+        </w:rPr>
+        <w:t>PENERAPAN</w:t>
+      </w:r>
+      <w:r>
+        <w:rPr>
+          <w:rFonts w:ascii="Times New Roman" w:hAnsi="Times New Roman" w:cs="Times New Roman"/>
+          <w:bCs/>
+        </w:rPr>
+        <w:t xml:space="preserve"> LIBARARY TESSERACT OPTICAL CHARACTER RECOGNITION DALAM FITUR REIMBURSEMENT MENGGUNAKAN METODE KANBAN (STUDI KASUS PT Kayana Nusa)”</w:t>
       </w:r>
       <w:r>
         <w:rPr>
@@ -5960,7 +6026,21 @@
           <w:rFonts w:ascii="Times New Roman" w:hAnsi="Times New Roman" w:cs="Times New Roman"/>
           <w:lang w:val="en-US"/>
         </w:rPr>
-        <w:t xml:space="preserve"> adalah kompensasi yang dilakukan suatu perusahaan untuk pengeluaran yang dikeluarkan oleh karyawan dengan menggunakan uang pribadinya.</w:t>
+        <w:t xml:space="preserve"> adalah kompensasi yang dilakukan </w:t>
+      </w:r>
+      <w:r>
+        <w:rPr>
+          <w:rFonts w:ascii="Times New Roman" w:hAnsi="Times New Roman" w:cs="Times New Roman"/>
+          <w:lang w:val="en-US"/>
+        </w:rPr>
+        <w:t xml:space="preserve">PT. Kayana Nusa </w:t>
+      </w:r>
+      <w:r>
+        <w:rPr>
+          <w:rFonts w:ascii="Times New Roman" w:hAnsi="Times New Roman" w:cs="Times New Roman"/>
+          <w:lang w:val="en-US"/>
+        </w:rPr>
+        <w:t>untuk pengeluaran yang dikeluarkan oleh karyawan dengan menggunakan uang pribadinya.</w:t>
       </w:r>
       <w:r>
         <w:rPr>
@@ -6029,44 +6109,14 @@
           <w:rFonts w:ascii="Times New Roman" w:hAnsi="Times New Roman" w:cs="Times New Roman"/>
           <w:lang w:val="en-US"/>
         </w:rPr>
-        <w:t xml:space="preserve"> saat ini masih banyak yang dilakukan </w:t>
-      </w:r>
-      <w:proofErr w:type="gramStart"/>
-      <w:r>
-        <w:rPr>
-          <w:rFonts w:ascii="Times New Roman" w:hAnsi="Times New Roman" w:cs="Times New Roman"/>
-          <w:lang w:val="en-US"/>
-        </w:rPr>
-        <w:t xml:space="preserve">secara </w:t>
-      </w:r>
-      <w:r>
-        <w:rPr>
-          <w:rFonts w:ascii="Times New Roman" w:hAnsi="Times New Roman" w:cs="Times New Roman"/>
-          <w:lang w:val="en-US"/>
-        </w:rPr>
-        <w:t xml:space="preserve"> </w:t>
-      </w:r>
-      <w:r>
-        <w:rPr>
-          <w:rFonts w:ascii="Times New Roman" w:hAnsi="Times New Roman" w:cs="Times New Roman"/>
-          <w:lang w:val="en-US"/>
-        </w:rPr>
-        <w:t>input</w:t>
-      </w:r>
-      <w:proofErr w:type="gramEnd"/>
-      <w:r>
-        <w:rPr>
-          <w:rFonts w:ascii="Times New Roman" w:hAnsi="Times New Roman" w:cs="Times New Roman"/>
-          <w:lang w:val="en-US"/>
-        </w:rPr>
-        <w:t xml:space="preserve"> struk manual </w:t>
-      </w:r>
-      <w:r>
-        <w:rPr>
-          <w:rFonts w:ascii="Times New Roman" w:hAnsi="Times New Roman" w:cs="Times New Roman"/>
-          <w:lang w:val="en-US"/>
-        </w:rPr>
-        <w:t xml:space="preserve">dan dapat menghabiskan banyak waktu yang digunakan untuk melakukan satu alur proses </w:t>
+        <w:t xml:space="preserve"> saat ini </w:t>
+      </w:r>
+      <w:r>
+        <w:rPr>
+          <w:rFonts w:ascii="Times New Roman" w:hAnsi="Times New Roman" w:cs="Times New Roman"/>
+          <w:lang w:val="en-US"/>
+        </w:rPr>
+        <w:t xml:space="preserve">proses </w:t>
       </w:r>
       <w:r>
         <w:rPr>
@@ -6082,6 +6132,66 @@
           <w:rFonts w:ascii="Times New Roman" w:hAnsi="Times New Roman" w:cs="Times New Roman"/>
           <w:lang w:val="en-US"/>
         </w:rPr>
+        <w:t xml:space="preserve"> pada PT. Kayana Nusa</w:t>
+      </w:r>
+      <w:r>
+        <w:rPr>
+          <w:rFonts w:ascii="Times New Roman" w:hAnsi="Times New Roman" w:cs="Times New Roman"/>
+          <w:lang w:val="en-US"/>
+        </w:rPr>
+        <w:t xml:space="preserve"> dilakukan </w:t>
+      </w:r>
+      <w:proofErr w:type="gramStart"/>
+      <w:r>
+        <w:rPr>
+          <w:rFonts w:ascii="Times New Roman" w:hAnsi="Times New Roman" w:cs="Times New Roman"/>
+          <w:lang w:val="en-US"/>
+        </w:rPr>
+        <w:t xml:space="preserve">secara </w:t>
+      </w:r>
+      <w:r>
+        <w:rPr>
+          <w:rFonts w:ascii="Times New Roman" w:hAnsi="Times New Roman" w:cs="Times New Roman"/>
+          <w:lang w:val="en-US"/>
+        </w:rPr>
+        <w:t xml:space="preserve"> </w:t>
+      </w:r>
+      <w:r>
+        <w:rPr>
+          <w:rFonts w:ascii="Times New Roman" w:hAnsi="Times New Roman" w:cs="Times New Roman"/>
+          <w:lang w:val="en-US"/>
+        </w:rPr>
+        <w:t>input</w:t>
+      </w:r>
+      <w:proofErr w:type="gramEnd"/>
+      <w:r>
+        <w:rPr>
+          <w:rFonts w:ascii="Times New Roman" w:hAnsi="Times New Roman" w:cs="Times New Roman"/>
+          <w:lang w:val="en-US"/>
+        </w:rPr>
+        <w:t xml:space="preserve"> struk manual </w:t>
+      </w:r>
+      <w:r>
+        <w:rPr>
+          <w:rFonts w:ascii="Times New Roman" w:hAnsi="Times New Roman" w:cs="Times New Roman"/>
+          <w:lang w:val="en-US"/>
+        </w:rPr>
+        <w:t xml:space="preserve">dan dapat menghabiskan banyak waktu yang digunakan untuk melakukan satu alur proses </w:t>
+      </w:r>
+      <w:r>
+        <w:rPr>
+          <w:rFonts w:ascii="Times New Roman" w:hAnsi="Times New Roman" w:cs="Times New Roman"/>
+          <w:i/>
+          <w:iCs/>
+          <w:lang w:val="en-US"/>
+        </w:rPr>
+        <w:t>reimbursement</w:t>
+      </w:r>
+      <w:r>
+        <w:rPr>
+          <w:rFonts w:ascii="Times New Roman" w:hAnsi="Times New Roman" w:cs="Times New Roman"/>
+          <w:lang w:val="en-US"/>
+        </w:rPr>
         <w:t xml:space="preserve"> tersebut</w:t>
       </w:r>
       <w:r>
@@ -6096,7 +6206,7 @@
           <w:rFonts w:ascii="Times New Roman" w:hAnsi="Times New Roman" w:cs="Times New Roman"/>
           <w:lang w:val="en-US"/>
         </w:rPr>
-        <w:t xml:space="preserve"> Sehingga tidak terlalu efisien dalam operasional sistem perkantoran yang ada.</w:t>
+        <w:t xml:space="preserve"> Sehingga tidak terlalu efisien dalam operasional sistem yang ada.</w:t>
       </w:r>
     </w:p>
     <w:p>
@@ -6151,40 +6261,21 @@
           <w:rFonts w:ascii="Times New Roman" w:hAnsi="Times New Roman" w:cs="Times New Roman"/>
           <w:b/>
         </w:rPr>
-        <w:t>“</w:t>
-      </w:r>
-      <w:r>
-        <w:rPr>
-          <w:rFonts w:ascii="Times New Roman" w:hAnsi="Times New Roman" w:cs="Times New Roman"/>
-        </w:rPr>
-        <w:t>PEMANFAATAN LIBARARY TESSERACT OPTICAL CHARACTER RECOGNITION DALAM FITUR REIMBURSEMENT MENGGUNAKAN METODE KANBAN</w:t>
+        <w:t>“PENERAPAN LIBARARY TESSERACT OPTICAL CHARACTER RECOGNITION DALAM FITUR REIMBURSEMENT MENGGUNAKAN METODE KANBAN (STUDI KASUS PT Kayana Nusa)”</w:t>
+      </w:r>
+      <w:r>
+        <w:rPr>
+          <w:rFonts w:ascii="Times New Roman" w:hAnsi="Times New Roman" w:cs="Times New Roman"/>
+          <w:b/>
+          <w:lang w:val="en-US"/>
+        </w:rPr>
+        <w:t>.</w:t>
       </w:r>
       <w:r>
         <w:rPr>
           <w:rFonts w:ascii="Times New Roman" w:hAnsi="Times New Roman" w:cs="Times New Roman"/>
           <w:b/>
           <w:bCs/>
-        </w:rPr>
-        <w:t xml:space="preserve"> </w:t>
-      </w:r>
-      <w:r>
-        <w:rPr>
-          <w:rFonts w:ascii="Times New Roman" w:hAnsi="Times New Roman" w:cs="Times New Roman"/>
-        </w:rPr>
-        <w:t>(STUDI KASUS PT Kayana Nusa)”</w:t>
-      </w:r>
-      <w:r>
-        <w:rPr>
-          <w:rFonts w:ascii="Times New Roman" w:hAnsi="Times New Roman" w:cs="Times New Roman"/>
-          <w:lang w:val="en-US"/>
-        </w:rPr>
-        <w:t>.</w:t>
-      </w:r>
-      <w:r>
-        <w:rPr>
-          <w:rFonts w:ascii="Times New Roman" w:hAnsi="Times New Roman" w:cs="Times New Roman"/>
-          <w:b/>
-          <w:bCs/>
           <w:lang w:val="en-US"/>
         </w:rPr>
         <w:t xml:space="preserve"> </w:t>
@@ -6199,6 +6290,8 @@
       <w:r>
         <w:rPr>
           <w:rFonts w:ascii="Times New Roman" w:hAnsi="Times New Roman" w:cs="Times New Roman"/>
+          <w:i/>
+          <w:iCs/>
           <w:lang w:val="en-US"/>
         </w:rPr>
         <w:t>Strapi</w:t>
@@ -6322,15 +6415,11 @@
     <w:p>
       <w:pPr>
         <w:pStyle w:val="ListParagraph"/>
-        <w:widowControl/>
         <w:numPr>
           <w:ilvl w:val="0"/>
-          <w:numId w:val="4"/>
+          <w:numId w:val="18"/>
         </w:numPr>
-        <w:autoSpaceDE/>
-        <w:autoSpaceDN/>
-        <w:spacing w:line="360" w:lineRule="auto"/>
-        <w:contextualSpacing/>
+        <w:spacing w:line="360" w:lineRule="auto"/>
         <w:jc w:val="both"/>
         <w:rPr>
           <w:sz w:val="24"/>
@@ -6344,39 +6433,17 @@
           <w:szCs w:val="24"/>
           <w:lang w:val="en-US"/>
         </w:rPr>
-        <w:t xml:space="preserve">Dalam penggunaan dokumen </w:t>
-      </w:r>
-      <w:r>
-        <w:rPr>
-          <w:i/>
-          <w:iCs/>
-          <w:sz w:val="24"/>
-          <w:szCs w:val="24"/>
-          <w:lang w:val="en-US"/>
-        </w:rPr>
-        <w:t>reimbursement</w:t>
-      </w:r>
-      <w:r>
-        <w:rPr>
-          <w:sz w:val="24"/>
-          <w:szCs w:val="24"/>
-          <w:lang w:val="en-US"/>
-        </w:rPr>
-        <w:t xml:space="preserve"> masih menggunakan dokumen fisik sehingga dokumen dapat hilang dan rusak.</w:t>
+        <w:t>Penggunaan dokumen reimbursement pada PT. Kayana Nusa saat ini masih menggunakan dokumen fisik sehingga dokumen dapat hilang dan rusak.</w:t>
       </w:r>
     </w:p>
     <w:p>
       <w:pPr>
         <w:pStyle w:val="ListParagraph"/>
-        <w:widowControl/>
         <w:numPr>
           <w:ilvl w:val="0"/>
-          <w:numId w:val="4"/>
+          <w:numId w:val="18"/>
         </w:numPr>
-        <w:autoSpaceDE/>
-        <w:autoSpaceDN/>
-        <w:spacing w:line="360" w:lineRule="auto"/>
-        <w:contextualSpacing/>
+        <w:spacing w:line="360" w:lineRule="auto"/>
         <w:jc w:val="both"/>
         <w:rPr>
           <w:sz w:val="24"/>
@@ -6390,25 +6457,7 @@
           <w:szCs w:val="24"/>
           <w:lang w:val="en-US"/>
         </w:rPr>
-        <w:t xml:space="preserve">Input transaksi masih secara manual memakan waktu yang cukup lama dalam pembuatan dokumen </w:t>
-      </w:r>
-      <w:r>
-        <w:rPr>
-          <w:i/>
-          <w:iCs/>
-          <w:sz w:val="24"/>
-          <w:szCs w:val="24"/>
-          <w:lang w:val="en-US"/>
-        </w:rPr>
-        <w:t xml:space="preserve">rimbursement </w:t>
-      </w:r>
-      <w:r>
-        <w:rPr>
-          <w:sz w:val="24"/>
-          <w:szCs w:val="24"/>
-          <w:lang w:val="en-US"/>
-        </w:rPr>
-        <w:t>sehingga mengurangi efisiensi dalam operasional perkantoran.</w:t>
+        <w:t>Karyawan PT. Kayana Nusa saat ini melakukan input transaksi masih secara manual dan memakan waktu yang cukup lama dalam pembuatan dokumen rimbursement sehingga mengurangi efisiensi dalam operasional pada perusahaan tersebut.</w:t>
       </w:r>
     </w:p>
     <w:p>
@@ -6436,6 +6485,7 @@
       <w:pPr>
         <w:spacing w:line="360" w:lineRule="auto"/>
         <w:ind w:firstLine="720"/>
+        <w:jc w:val="both"/>
         <w:rPr>
           <w:rFonts w:ascii="Times New Roman" w:hAnsi="Times New Roman" w:cs="Times New Roman"/>
           <w:lang w:val="en-US"/>
@@ -6629,6 +6679,7 @@
           <w:numId w:val="11"/>
         </w:numPr>
         <w:spacing w:line="360" w:lineRule="auto"/>
+        <w:jc w:val="both"/>
         <w:rPr>
           <w:sz w:val="24"/>
           <w:szCs w:val="24"/>
@@ -6660,6 +6711,30 @@
           <w:lang w:val="en-US"/>
         </w:rPr>
         <w:t xml:space="preserve"> yang benar</w:t>
+      </w:r>
+      <w:r>
+        <w:rPr>
+          <w:sz w:val="24"/>
+          <w:szCs w:val="24"/>
+          <w:lang w:val="en-US"/>
+        </w:rPr>
+        <w:t xml:space="preserve"> pada umum</w:t>
+      </w:r>
+      <w:r>
+        <w:rPr>
+          <w:sz w:val="24"/>
+          <w:szCs w:val="24"/>
+          <w:lang w:val="en-US"/>
+        </w:rPr>
+        <w:t>nya</w:t>
+      </w:r>
+      <w:r>
+        <w:rPr>
+          <w:sz w:val="24"/>
+          <w:szCs w:val="24"/>
+          <w:lang w:val="en-US"/>
+        </w:rPr>
+        <w:t>.</w:t>
       </w:r>
     </w:p>
     <w:p>
@@ -6670,19 +6745,20 @@
           <w:numId w:val="11"/>
         </w:numPr>
         <w:spacing w:line="360" w:lineRule="auto"/>
-        <w:rPr>
-          <w:sz w:val="24"/>
-          <w:szCs w:val="24"/>
-          <w:lang w:val="en-US"/>
-        </w:rPr>
-      </w:pPr>
-      <w:r>
-        <w:rPr>
-          <w:sz w:val="24"/>
-          <w:szCs w:val="24"/>
-          <w:lang w:val="en-US"/>
-        </w:rPr>
-        <w:t xml:space="preserve">Bagaimana proses pengajuan </w:t>
+        <w:jc w:val="both"/>
+        <w:rPr>
+          <w:sz w:val="24"/>
+          <w:szCs w:val="24"/>
+          <w:lang w:val="en-US"/>
+        </w:rPr>
+      </w:pPr>
+      <w:r>
+        <w:rPr>
+          <w:sz w:val="24"/>
+          <w:szCs w:val="24"/>
+          <w:lang w:val="en-US"/>
+        </w:rPr>
+        <w:t xml:space="preserve">Bagaimana proses </w:t>
       </w:r>
       <w:r>
         <w:rPr>
@@ -6701,6 +6777,14 @@
           <w:lang w:val="en-US"/>
         </w:rPr>
         <w:t xml:space="preserve"> yang sudah ada</w:t>
+      </w:r>
+      <w:r>
+        <w:rPr>
+          <w:sz w:val="24"/>
+          <w:szCs w:val="24"/>
+          <w:lang w:val="en-US"/>
+        </w:rPr>
+        <w:t xml:space="preserve"> di PT. Kayana Nusa.</w:t>
       </w:r>
     </w:p>
     <w:p>
@@ -6711,19 +6795,20 @@
           <w:numId w:val="11"/>
         </w:numPr>
         <w:spacing w:line="360" w:lineRule="auto"/>
-        <w:rPr>
-          <w:sz w:val="24"/>
-          <w:szCs w:val="24"/>
-          <w:lang w:val="en-US"/>
-        </w:rPr>
-      </w:pPr>
-      <w:r>
-        <w:rPr>
-          <w:sz w:val="24"/>
-          <w:szCs w:val="24"/>
-          <w:lang w:val="en-US"/>
-        </w:rPr>
-        <w:t>Bagaimana cara memberikan inovasi dengan pemanfaatan alat teknologi terhadap perusahaan</w:t>
+        <w:jc w:val="both"/>
+        <w:rPr>
+          <w:sz w:val="24"/>
+          <w:szCs w:val="24"/>
+          <w:lang w:val="en-US"/>
+        </w:rPr>
+      </w:pPr>
+      <w:r>
+        <w:rPr>
+          <w:sz w:val="24"/>
+          <w:szCs w:val="24"/>
+          <w:lang w:val="en-US"/>
+        </w:rPr>
+        <w:t>Bagaimana cara memberikan inovasi dengan penerapan alat teknologi terhadap PT. Kayana Nusa.</w:t>
       </w:r>
     </w:p>
     <w:p>
@@ -6778,46 +6863,15 @@
         <w:tab/>
       </w:r>
       <w:r>
-        <w:rPr>
-          <w:rFonts w:ascii="Times New Roman" w:hAnsi="Times New Roman" w:cs="Times New Roman"/>
-          <w:lang w:val="en-US"/>
-        </w:rPr>
-        <w:t xml:space="preserve">Sistem </w:t>
-      </w:r>
-      <w:r>
-        <w:rPr>
-          <w:rFonts w:ascii="Times New Roman" w:hAnsi="Times New Roman" w:cs="Times New Roman"/>
-          <w:i/>
-          <w:iCs/>
-          <w:lang w:val="en-US"/>
-        </w:rPr>
-        <w:t>API Service</w:t>
-      </w:r>
-      <w:r>
-        <w:rPr>
-          <w:rFonts w:ascii="Times New Roman" w:hAnsi="Times New Roman" w:cs="Times New Roman"/>
-          <w:i/>
-          <w:iCs/>
-          <w:lang w:val="en-US"/>
-        </w:rPr>
-        <w:t xml:space="preserve"> </w:t>
-      </w:r>
-      <w:r>
-        <w:rPr>
-          <w:rFonts w:ascii="Times New Roman" w:hAnsi="Times New Roman" w:cs="Times New Roman"/>
-          <w:lang w:val="en-US"/>
-        </w:rPr>
-        <w:t xml:space="preserve">dan aplikasi android yang akan dibuat memiliki batas-batas kegunaan </w:t>
-      </w:r>
-      <w:proofErr w:type="gramStart"/>
-      <w:r>
-        <w:rPr>
-          <w:rFonts w:ascii="Times New Roman" w:hAnsi="Times New Roman" w:cs="Times New Roman"/>
-          <w:lang w:val="en-US"/>
-        </w:rPr>
-        <w:t>berikut :</w:t>
-      </w:r>
-      <w:proofErr w:type="gramEnd"/>
+        <w:t xml:space="preserve">Batasan masalah pada penelitian ini adalah </w:t>
+      </w:r>
+      <w:r>
+        <w:rPr>
+          <w:rFonts w:ascii="Times New Roman" w:hAnsi="Times New Roman" w:cs="Times New Roman"/>
+          <w:lang w:val="en-US"/>
+        </w:rPr>
+        <w:t>:</w:t>
+      </w:r>
     </w:p>
     <w:p>
       <w:pPr>
@@ -6833,40 +6887,44 @@
         <w:contextualSpacing/>
         <w:jc w:val="both"/>
         <w:rPr>
-          <w:lang w:val="en-US"/>
-        </w:rPr>
-      </w:pPr>
-      <w:r>
-        <w:rPr>
-          <w:lang w:val="en-US"/>
-        </w:rPr>
-        <w:t xml:space="preserve">Perancangan API Service untuk digunakan </w:t>
-      </w:r>
-      <w:proofErr w:type="gramStart"/>
-      <w:r>
-        <w:rPr>
-          <w:lang w:val="en-US"/>
-        </w:rPr>
-        <w:t>sebagai  jalur</w:t>
-      </w:r>
-      <w:proofErr w:type="gramEnd"/>
-      <w:r>
-        <w:rPr>
-          <w:lang w:val="en-US"/>
-        </w:rPr>
-        <w:t xml:space="preserve"> komunikasi antar aplikasi yang digunakan pengguna dengan pemrosesan gambar menggunakan Bahasa pemrograman Javascript dengan</w:t>
-      </w:r>
-      <w:r>
-        <w:rPr>
-          <w:lang w:val="en-US"/>
-        </w:rPr>
-        <w:t xml:space="preserve"> kerangka untuk mengembangkan aplikasi yaitu </w:t>
-      </w:r>
-      <w:r>
-        <w:rPr>
-          <w:lang w:val="en-US"/>
-        </w:rPr>
-        <w:t>Strapi dan PostgreSQL.</w:t>
+          <w:sz w:val="24"/>
+          <w:szCs w:val="24"/>
+          <w:lang w:val="en-US"/>
+        </w:rPr>
+      </w:pPr>
+      <w:r>
+        <w:rPr>
+          <w:sz w:val="24"/>
+          <w:szCs w:val="24"/>
+          <w:lang w:val="en-US"/>
+        </w:rPr>
+        <w:t xml:space="preserve">Pengguna android dengan minimal versi </w:t>
+      </w:r>
+      <w:r>
+        <w:rPr>
+          <w:i/>
+          <w:iCs/>
+          <w:sz w:val="24"/>
+          <w:szCs w:val="24"/>
+          <w:lang w:val="en-US"/>
+        </w:rPr>
+        <w:t>Lolipop</w:t>
+      </w:r>
+      <w:r>
+        <w:rPr>
+          <w:sz w:val="24"/>
+          <w:szCs w:val="24"/>
+          <w:lang w:val="en-US"/>
+        </w:rPr>
+        <w:t xml:space="preserve"> 5</w:t>
+      </w:r>
+      <w:r>
+        <w:rPr>
+          <w:sz w:val="24"/>
+          <w:szCs w:val="24"/>
+          <w:lang w:val="en-US"/>
+        </w:rPr>
+        <w:t>.0 yang dapat menggunakan aplikasi ini.</w:t>
       </w:r>
     </w:p>
     <w:p>
@@ -6883,27 +6941,41 @@
         <w:contextualSpacing/>
         <w:jc w:val="both"/>
         <w:rPr>
-          <w:lang w:val="en-US"/>
-        </w:rPr>
-      </w:pPr>
-      <w:r>
-        <w:rPr>
-          <w:lang w:val="en-US"/>
-        </w:rPr>
-        <w:t xml:space="preserve">Pengolahan gambar untuk mengidentifikasi jumlah total belanja pada struk dilakukan menggunakan </w:t>
+          <w:sz w:val="24"/>
+          <w:szCs w:val="24"/>
+          <w:lang w:val="en-US"/>
+        </w:rPr>
+      </w:pPr>
+      <w:r>
+        <w:rPr>
+          <w:sz w:val="24"/>
+          <w:szCs w:val="24"/>
+          <w:lang w:val="en-US"/>
+        </w:rPr>
+        <w:t>Hasil</w:t>
+      </w:r>
+      <w:r>
+        <w:rPr>
+          <w:sz w:val="24"/>
+          <w:szCs w:val="24"/>
+          <w:lang w:val="en-US"/>
+        </w:rPr>
+        <w:t xml:space="preserve"> identifikasi jumlah total belanja pada struk </w:t>
+      </w:r>
+      <w:r>
+        <w:rPr>
+          <w:sz w:val="24"/>
+          <w:szCs w:val="24"/>
+          <w:lang w:val="en-US"/>
+        </w:rPr>
+        <w:t>bergantung pada kualitas gambar yang di ambil</w:t>
       </w:r>
       <w:r>
         <w:rPr>
           <w:i/>
           <w:iCs/>
-          <w:lang w:val="en-US"/>
-        </w:rPr>
-        <w:t>tesseract.js</w:t>
-      </w:r>
-      <w:r>
-        <w:rPr>
-          <w:i/>
-          <w:iCs/>
+          <w:sz w:val="24"/>
+          <w:szCs w:val="24"/>
           <w:lang w:val="en-US"/>
         </w:rPr>
         <w:t>.</w:t>
@@ -6923,30 +6995,157 @@
         <w:contextualSpacing/>
         <w:jc w:val="both"/>
         <w:rPr>
-          <w:lang w:val="en-US"/>
-        </w:rPr>
-      </w:pPr>
-      <w:r>
-        <w:rPr>
-          <w:lang w:val="en-US"/>
-        </w:rPr>
-        <w:t>Perancangan aplikasi android sebagai sarana mengunggah foto struk menggunakan kerangka pengembangan aplikasi berbahasa pemrograman Javascript yaitu React Native.</w:t>
+          <w:sz w:val="24"/>
+          <w:szCs w:val="24"/>
+          <w:lang w:val="en-US"/>
+        </w:rPr>
+      </w:pPr>
+      <w:r>
+        <w:rPr>
+          <w:sz w:val="24"/>
+          <w:szCs w:val="24"/>
+          <w:lang w:val="en-US"/>
+        </w:rPr>
+        <w:t xml:space="preserve">Sistem aplikasi mencakup </w:t>
+      </w:r>
+      <w:r>
+        <w:rPr>
+          <w:i/>
+          <w:iCs/>
+          <w:sz w:val="24"/>
+          <w:szCs w:val="24"/>
+          <w:lang w:val="en-US"/>
+        </w:rPr>
+        <w:t>user role</w:t>
+      </w:r>
+      <w:r>
+        <w:rPr>
+          <w:sz w:val="24"/>
+          <w:szCs w:val="24"/>
+          <w:lang w:val="en-US"/>
+        </w:rPr>
+        <w:t xml:space="preserve"> admin dan karyawan</w:t>
+      </w:r>
+      <w:r>
+        <w:rPr>
+          <w:sz w:val="24"/>
+          <w:szCs w:val="24"/>
+          <w:lang w:val="en-US"/>
+        </w:rPr>
+        <w:t>.</w:t>
       </w:r>
     </w:p>
     <w:p>
       <w:pPr>
         <w:pStyle w:val="ListParagraph"/>
         <w:widowControl/>
+        <w:numPr>
+          <w:ilvl w:val="0"/>
+          <w:numId w:val="5"/>
+        </w:numPr>
         <w:autoSpaceDE/>
         <w:autoSpaceDN/>
         <w:spacing w:line="360" w:lineRule="auto"/>
-        <w:ind w:left="720" w:firstLine="0"/>
         <w:contextualSpacing/>
         <w:jc w:val="both"/>
         <w:rPr>
-          <w:lang w:val="en-US"/>
-        </w:rPr>
-      </w:pPr>
+          <w:sz w:val="24"/>
+          <w:szCs w:val="24"/>
+          <w:lang w:val="en-US"/>
+        </w:rPr>
+      </w:pPr>
+      <w:r>
+        <w:rPr>
+          <w:i/>
+          <w:iCs/>
+          <w:sz w:val="24"/>
+          <w:szCs w:val="24"/>
+          <w:lang w:val="en-US"/>
+        </w:rPr>
+        <w:t>Database design</w:t>
+      </w:r>
+      <w:r>
+        <w:rPr>
+          <w:sz w:val="24"/>
+          <w:szCs w:val="24"/>
+          <w:lang w:val="en-US"/>
+        </w:rPr>
+        <w:t xml:space="preserve"> menggunakan </w:t>
+      </w:r>
+      <w:r>
+        <w:rPr>
+          <w:i/>
+          <w:iCs/>
+          <w:sz w:val="24"/>
+          <w:szCs w:val="24"/>
+          <w:lang w:val="en-US"/>
+        </w:rPr>
+        <w:t>Strapi</w:t>
+      </w:r>
+      <w:r>
+        <w:rPr>
+          <w:sz w:val="24"/>
+          <w:szCs w:val="24"/>
+          <w:lang w:val="en-US"/>
+        </w:rPr>
+        <w:t xml:space="preserve"> yang dimana sudah disediakan </w:t>
+      </w:r>
+      <w:r>
+        <w:rPr>
+          <w:i/>
+          <w:iCs/>
+          <w:sz w:val="24"/>
+          <w:szCs w:val="24"/>
+          <w:lang w:val="en-US"/>
+        </w:rPr>
+        <w:t>database</w:t>
+      </w:r>
+      <w:r>
+        <w:rPr>
+          <w:sz w:val="24"/>
+          <w:szCs w:val="24"/>
+          <w:lang w:val="en-US"/>
+        </w:rPr>
+        <w:t xml:space="preserve"> </w:t>
+      </w:r>
+      <w:r>
+        <w:rPr>
+          <w:i/>
+          <w:iCs/>
+          <w:sz w:val="24"/>
+          <w:szCs w:val="24"/>
+          <w:lang w:val="en-US"/>
+        </w:rPr>
+        <w:t>guideline</w:t>
+      </w:r>
+      <w:r>
+        <w:rPr>
+          <w:sz w:val="24"/>
+          <w:szCs w:val="24"/>
+          <w:lang w:val="en-US"/>
+        </w:rPr>
+        <w:t xml:space="preserve"> sendiri sesuai arahan </w:t>
+      </w:r>
+      <w:r>
+        <w:rPr>
+          <w:i/>
+          <w:iCs/>
+          <w:sz w:val="24"/>
+          <w:szCs w:val="24"/>
+          <w:lang w:val="en-US"/>
+        </w:rPr>
+        <w:t>Strapi</w:t>
+      </w:r>
+      <w:r>
+        <w:rPr>
+          <w:i/>
+          <w:iCs/>
+          <w:sz w:val="24"/>
+          <w:szCs w:val="24"/>
+          <w:lang w:val="en-US"/>
+        </w:rPr>
+        <w:t>.</w:t>
+      </w:r>
     </w:p>
     <w:p>
       <w:pPr>
@@ -7050,8 +7249,95 @@
           <w:szCs w:val="24"/>
           <w:lang w:val="en-US"/>
         </w:rPr>
-        <w:lastRenderedPageBreak/>
-        <w:t xml:space="preserve">Pembuatan </w:t>
+        <w:t>Dapat</w:t>
+      </w:r>
+      <w:r>
+        <w:rPr>
+          <w:sz w:val="24"/>
+          <w:szCs w:val="24"/>
+          <w:lang w:val="en-US"/>
+        </w:rPr>
+        <w:t> </w:t>
+      </w:r>
+      <w:r>
+        <w:rPr>
+          <w:sz w:val="24"/>
+          <w:szCs w:val="24"/>
+          <w:lang w:val="en-US"/>
+        </w:rPr>
+        <w:t>membantu</w:t>
+      </w:r>
+      <w:r>
+        <w:rPr>
+          <w:sz w:val="24"/>
+          <w:szCs w:val="24"/>
+          <w:lang w:val="en-US"/>
+        </w:rPr>
+        <w:t> </w:t>
+      </w:r>
+      <w:r>
+        <w:rPr>
+          <w:sz w:val="24"/>
+          <w:szCs w:val="24"/>
+          <w:lang w:val="en-US"/>
+        </w:rPr>
+        <w:t>menyelesaikan</w:t>
+      </w:r>
+      <w:r>
+        <w:rPr>
+          <w:sz w:val="24"/>
+          <w:szCs w:val="24"/>
+          <w:lang w:val="en-US"/>
+        </w:rPr>
+        <w:t> </w:t>
+      </w:r>
+      <w:r>
+        <w:rPr>
+          <w:sz w:val="24"/>
+          <w:szCs w:val="24"/>
+          <w:lang w:val="en-US"/>
+        </w:rPr>
+        <w:t>situasi</w:t>
+      </w:r>
+      <w:r>
+        <w:rPr>
+          <w:sz w:val="24"/>
+          <w:szCs w:val="24"/>
+          <w:lang w:val="en-US"/>
+        </w:rPr>
+        <w:t> </w:t>
+      </w:r>
+      <w:r>
+        <w:rPr>
+          <w:sz w:val="24"/>
+          <w:szCs w:val="24"/>
+          <w:lang w:val="en-US"/>
+        </w:rPr>
+        <w:t>penggunaan</w:t>
+      </w:r>
+      <w:r>
+        <w:rPr>
+          <w:sz w:val="24"/>
+          <w:szCs w:val="24"/>
+          <w:lang w:val="en-US"/>
+        </w:rPr>
+        <w:t> </w:t>
+      </w:r>
+      <w:r>
+        <w:rPr>
+          <w:sz w:val="24"/>
+          <w:szCs w:val="24"/>
+          <w:lang w:val="en-US"/>
+        </w:rPr>
+        <w:t>dokumen</w:t>
+      </w:r>
+      <w:r>
+        <w:rPr>
+          <w:sz w:val="24"/>
+          <w:szCs w:val="24"/>
+          <w:lang w:val="en-US"/>
+        </w:rPr>
+        <w:t> </w:t>
       </w:r>
       <w:r>
         <w:rPr>
@@ -7061,33 +7347,15 @@
           <w:szCs w:val="24"/>
           <w:lang w:val="en-US"/>
         </w:rPr>
-        <w:t>API Service</w:t>
-      </w:r>
-      <w:r>
-        <w:rPr>
-          <w:sz w:val="24"/>
-          <w:szCs w:val="24"/>
-          <w:lang w:val="en-US"/>
-        </w:rPr>
-        <w:t xml:space="preserve"> untuk mengemas fitur </w:t>
-      </w:r>
-      <w:r>
-        <w:rPr>
-          <w:i/>
-          <w:iCs/>
-          <w:sz w:val="24"/>
-          <w:szCs w:val="24"/>
-          <w:lang w:val="en-US"/>
-        </w:rPr>
-        <w:t xml:space="preserve">reimbursement </w:t>
-      </w:r>
-      <w:r>
-        <w:rPr>
-          <w:sz w:val="24"/>
-          <w:szCs w:val="24"/>
-          <w:lang w:val="en-US"/>
-        </w:rPr>
-        <w:t>sangat berguna, karena dapat digunakan secara fleksibel baik melalui aplikasi berbasis android ataupun web.</w:t>
+        <w:t>reimburse</w:t>
+      </w:r>
+      <w:r>
+        <w:rPr>
+          <w:sz w:val="24"/>
+          <w:szCs w:val="24"/>
+          <w:lang w:val="en-US"/>
+        </w:rPr>
+        <w:t xml:space="preserve"> fisik serta menjadikannya menjadi format digital dokumen tersebut.</w:t>
       </w:r>
     </w:p>
     <w:p>
@@ -7115,43 +7383,9 @@
           <w:szCs w:val="24"/>
           <w:lang w:val="en-US"/>
         </w:rPr>
-        <w:t xml:space="preserve">Perancangan fitur </w:t>
-      </w:r>
-      <w:r>
-        <w:rPr>
-          <w:i/>
-          <w:iCs/>
-          <w:sz w:val="24"/>
-          <w:szCs w:val="24"/>
-          <w:lang w:val="en-US"/>
-        </w:rPr>
-        <w:t xml:space="preserve">reimbursement </w:t>
-      </w:r>
-      <w:r>
-        <w:rPr>
-          <w:sz w:val="24"/>
-          <w:szCs w:val="24"/>
-          <w:lang w:val="en-US"/>
-        </w:rPr>
-        <w:t>yang dilakukan secara sistem lebih efisien tanpa adanya dokumen fisik dan dapat di proses secepat mungkin.mn</w:t>
-      </w:r>
-    </w:p>
-    <w:p>
-      <w:pPr>
-        <w:pStyle w:val="ListParagraph"/>
-        <w:widowControl/>
-        <w:autoSpaceDE/>
-        <w:autoSpaceDN/>
-        <w:spacing w:line="360" w:lineRule="auto"/>
-        <w:ind w:left="720" w:firstLine="0"/>
-        <w:contextualSpacing/>
-        <w:jc w:val="both"/>
-        <w:rPr>
-          <w:sz w:val="24"/>
-          <w:szCs w:val="24"/>
-          <w:lang w:val="en-US"/>
-        </w:rPr>
-      </w:pPr>
+        <w:lastRenderedPageBreak/>
+        <w:t>Meningkatkan efisiensi waktu dalam penulisan manual dokumen reimbursement dengan menciptakan aplikasi khusus untuk proses tersebut.</w:t>
+      </w:r>
     </w:p>
     <w:p>
       <w:pPr>
@@ -7371,6 +7605,14 @@
         </w:rPr>
         <w:t>Dengan mengimplementasikan disiplin ilmu yang di peroleh selama kuliah serta memenuhi syarat kelulusan mendapatkan gelar S-1 pada jurusan teknik informatika Universitas Pamulang</w:t>
       </w:r>
+      <w:r>
+        <w:rPr>
+          <w:sz w:val="24"/>
+          <w:szCs w:val="24"/>
+          <w:lang w:val="en-US"/>
+        </w:rPr>
+        <w:t>.</w:t>
+      </w:r>
     </w:p>
     <w:p>
       <w:pPr>
@@ -7445,11 +7687,15 @@
     <w:p>
       <w:pPr>
         <w:pStyle w:val="ListParagraph"/>
+        <w:widowControl/>
         <w:numPr>
           <w:ilvl w:val="0"/>
-          <w:numId w:val="15"/>
+          <w:numId w:val="19"/>
         </w:numPr>
-        <w:spacing w:line="360" w:lineRule="auto"/>
+        <w:autoSpaceDE/>
+        <w:autoSpaceDN/>
+        <w:spacing w:line="360" w:lineRule="auto"/>
+        <w:contextualSpacing/>
         <w:jc w:val="both"/>
         <w:rPr>
           <w:sz w:val="24"/>
@@ -7499,7 +7745,23 @@
           <w:szCs w:val="24"/>
           <w:lang w:val="en-US"/>
         </w:rPr>
-        <w:t xml:space="preserve"> dapat mempermudah karyawan dalam mengajukan </w:t>
+        <w:t xml:space="preserve"> dapat mempermudah karyawan</w:t>
+      </w:r>
+      <w:r>
+        <w:rPr>
+          <w:sz w:val="24"/>
+          <w:szCs w:val="24"/>
+          <w:lang w:val="en-US"/>
+        </w:rPr>
+        <w:t xml:space="preserve"> PT. Kayana Nusa</w:t>
+      </w:r>
+      <w:r>
+        <w:rPr>
+          <w:sz w:val="24"/>
+          <w:szCs w:val="24"/>
+          <w:lang w:val="en-US"/>
+        </w:rPr>
+        <w:t xml:space="preserve"> dalam mengajukan </w:t>
       </w:r>
       <w:r>
         <w:rPr>
@@ -7526,7 +7788,7 @@
         <w:widowControl/>
         <w:numPr>
           <w:ilvl w:val="0"/>
-          <w:numId w:val="15"/>
+          <w:numId w:val="19"/>
         </w:numPr>
         <w:autoSpaceDE/>
         <w:autoSpaceDN/>
@@ -7564,7 +7826,7 @@
         <w:widowControl/>
         <w:numPr>
           <w:ilvl w:val="0"/>
-          <w:numId w:val="15"/>
+          <w:numId w:val="19"/>
         </w:numPr>
         <w:autoSpaceDE/>
         <w:autoSpaceDN/>
@@ -7583,7 +7845,23 @@
           <w:szCs w:val="24"/>
           <w:lang w:val="en-US"/>
         </w:rPr>
-        <w:t xml:space="preserve">Memudahkan staff administrasi perkantoran dalam mengolah data </w:t>
+        <w:t xml:space="preserve">Memudahkan staff administrasi </w:t>
+      </w:r>
+      <w:r>
+        <w:rPr>
+          <w:sz w:val="24"/>
+          <w:szCs w:val="24"/>
+          <w:lang w:val="en-US"/>
+        </w:rPr>
+        <w:t>PT. Kayana Nusa</w:t>
+      </w:r>
+      <w:r>
+        <w:rPr>
+          <w:sz w:val="24"/>
+          <w:szCs w:val="24"/>
+          <w:lang w:val="en-US"/>
+        </w:rPr>
+        <w:t xml:space="preserve"> dalam mengolah data </w:t>
       </w:r>
       <w:r>
         <w:rPr>
@@ -7606,16 +7884,6 @@
     </w:p>
     <w:p>
       <w:pPr>
-        <w:spacing w:line="360" w:lineRule="auto"/>
-        <w:contextualSpacing/>
-        <w:jc w:val="both"/>
-        <w:rPr>
-          <w:lang w:val="en-US"/>
-        </w:rPr>
-      </w:pPr>
-    </w:p>
-    <w:p>
-      <w:pPr>
         <w:pStyle w:val="Heading2"/>
         <w:rPr>
           <w:lang w:val="en-US"/>
@@ -7625,6 +7893,7 @@
         <w:rPr>
           <w:lang w:val="en-US"/>
         </w:rPr>
+        <w:lastRenderedPageBreak/>
         <w:t>1.7</w:t>
       </w:r>
       <w:r>
@@ -8664,7 +8933,6 @@
         <w:t>ini.</w:t>
       </w:r>
     </w:p>
-    <w:p/>
     <w:p>
       <w:pPr>
         <w:pStyle w:val="Heading2"/>
@@ -8761,321 +9029,15 @@
           <w:rFonts w:ascii="Times New Roman" w:hAnsi="Times New Roman" w:cs="Times New Roman"/>
           <w:lang w:val="en-US"/>
         </w:rPr>
-        <w:t xml:space="preserve"> (</w:t>
-      </w:r>
-      <w:r>
-        <w:rPr>
-          <w:rFonts w:ascii="Times New Roman" w:hAnsi="Times New Roman" w:cs="Times New Roman"/>
-          <w:lang w:val="en-US"/>
-        </w:rPr>
-        <w:t>Taiichi Ohno</w:t>
-      </w:r>
-      <w:r>
-        <w:rPr>
-          <w:rFonts w:ascii="Times New Roman" w:hAnsi="Times New Roman" w:cs="Times New Roman"/>
-          <w:lang w:val="en-US"/>
-        </w:rPr>
-        <w:t xml:space="preserve">, </w:t>
-      </w:r>
-      <w:r>
-        <w:rPr>
-          <w:rFonts w:ascii="Times New Roman" w:hAnsi="Times New Roman" w:cs="Times New Roman"/>
-          <w:lang w:val="en-US"/>
-        </w:rPr>
-        <w:t>1995</w:t>
-      </w:r>
-      <w:r>
-        <w:rPr>
-          <w:rFonts w:ascii="Times New Roman" w:hAnsi="Times New Roman" w:cs="Times New Roman"/>
-          <w:lang w:val="en-US"/>
-        </w:rPr>
-        <w:t>)</w:t>
-      </w:r>
-      <w:r>
-        <w:rPr>
-          <w:rFonts w:ascii="Times New Roman" w:hAnsi="Times New Roman" w:cs="Times New Roman"/>
-          <w:lang w:val="en-US"/>
-        </w:rPr>
         <w:t>.</w:t>
       </w:r>
-      <w:r>
-        <w:rPr>
-          <w:rFonts w:ascii="Times New Roman" w:hAnsi="Times New Roman" w:cs="Times New Roman"/>
-          <w:lang w:val="en-US"/>
-        </w:rPr>
-        <w:t xml:space="preserve"> </w:t>
-      </w:r>
-    </w:p>
-    <w:p>
-      <w:pPr>
-        <w:spacing w:line="360" w:lineRule="auto"/>
-        <w:ind w:firstLine="720"/>
+    </w:p>
+    <w:p>
+      <w:pPr>
+        <w:pStyle w:val="Heading2"/>
+        <w:spacing w:line="360" w:lineRule="auto"/>
         <w:jc w:val="both"/>
         <w:rPr>
-          <w:rFonts w:ascii="Times New Roman" w:hAnsi="Times New Roman" w:cs="Times New Roman"/>
-          <w:lang w:val="en-US"/>
-        </w:rPr>
-      </w:pPr>
-    </w:p>
-    <w:p>
-      <w:pPr>
-        <w:pStyle w:val="ListParagraph"/>
-        <w:numPr>
-          <w:ilvl w:val="0"/>
-          <w:numId w:val="16"/>
-        </w:numPr>
-        <w:spacing w:line="360" w:lineRule="auto"/>
-        <w:jc w:val="both"/>
-        <w:rPr>
-          <w:sz w:val="24"/>
-          <w:szCs w:val="24"/>
-          <w:lang w:val="en-US"/>
-        </w:rPr>
-      </w:pPr>
-      <w:r>
-        <w:rPr>
-          <w:sz w:val="24"/>
-          <w:szCs w:val="24"/>
-          <w:lang w:val="en-US"/>
-        </w:rPr>
-        <w:t>Identifikasi dan Visualisasikan Aliran Kerja</w:t>
-      </w:r>
-    </w:p>
-    <w:p>
-      <w:pPr>
-        <w:spacing w:line="360" w:lineRule="auto"/>
-        <w:ind w:left="360"/>
-        <w:jc w:val="both"/>
-        <w:rPr>
-          <w:rFonts w:ascii="Times New Roman" w:hAnsi="Times New Roman" w:cs="Times New Roman"/>
-          <w:lang w:val="en-US"/>
-        </w:rPr>
-      </w:pPr>
-      <w:r>
-        <w:rPr>
-          <w:rFonts w:ascii="Times New Roman" w:hAnsi="Times New Roman" w:cs="Times New Roman"/>
-          <w:lang w:val="en-US"/>
-        </w:rPr>
-        <w:lastRenderedPageBreak/>
-        <w:t>Langkah pertama adalah mengidentifikasi aliran kerja atau proses dalam pengembangan perangkat lunak. Visualisasikan aliran kerja dalam bentuk papan Kanban dengan kolom-kolom yang merepresentasikan tahapan kerja seperti analisis, desain, pengembangan, dan uji coba.</w:t>
-      </w:r>
-    </w:p>
-    <w:p>
-      <w:pPr>
-        <w:pStyle w:val="ListParagraph"/>
-        <w:numPr>
-          <w:ilvl w:val="0"/>
-          <w:numId w:val="16"/>
-        </w:numPr>
-        <w:spacing w:line="360" w:lineRule="auto"/>
-        <w:jc w:val="both"/>
-        <w:rPr>
-          <w:sz w:val="24"/>
-          <w:szCs w:val="24"/>
-          <w:lang w:val="en-US"/>
-        </w:rPr>
-      </w:pPr>
-      <w:r>
-        <w:rPr>
-          <w:sz w:val="24"/>
-          <w:szCs w:val="24"/>
-          <w:lang w:val="en-US"/>
-        </w:rPr>
-        <w:t>Batasi WIP (Work in Progress)</w:t>
-      </w:r>
-    </w:p>
-    <w:p>
-      <w:pPr>
-        <w:spacing w:line="360" w:lineRule="auto"/>
-        <w:ind w:left="360"/>
-        <w:jc w:val="both"/>
-        <w:rPr>
-          <w:rFonts w:ascii="Times New Roman" w:hAnsi="Times New Roman" w:cs="Times New Roman"/>
-          <w:lang w:val="en-US"/>
-        </w:rPr>
-      </w:pPr>
-      <w:r>
-        <w:rPr>
-          <w:rFonts w:ascii="Times New Roman" w:hAnsi="Times New Roman" w:cs="Times New Roman"/>
-          <w:lang w:val="en-US"/>
-        </w:rPr>
-        <w:t>Tetapkan batas untuk Work in Progress (WIP) dalam setiap tahapan kerja. Ini membantu mencegah terjadinya overloading pada tahapan kerja tertentu dan mengurangi waktu tunggu.</w:t>
-      </w:r>
-    </w:p>
-    <w:p>
-      <w:pPr>
-        <w:pStyle w:val="ListParagraph"/>
-        <w:numPr>
-          <w:ilvl w:val="0"/>
-          <w:numId w:val="16"/>
-        </w:numPr>
-        <w:spacing w:line="360" w:lineRule="auto"/>
-        <w:jc w:val="both"/>
-        <w:rPr>
-          <w:sz w:val="24"/>
-          <w:szCs w:val="24"/>
-          <w:lang w:val="en-US"/>
-        </w:rPr>
-      </w:pPr>
-      <w:r>
-        <w:rPr>
-          <w:sz w:val="24"/>
-          <w:szCs w:val="24"/>
-          <w:lang w:val="en-US"/>
-        </w:rPr>
-        <w:t>Gunakan Kanban Board</w:t>
-      </w:r>
-    </w:p>
-    <w:p>
-      <w:pPr>
-        <w:spacing w:line="360" w:lineRule="auto"/>
-        <w:ind w:left="360"/>
-        <w:jc w:val="both"/>
-        <w:rPr>
-          <w:rFonts w:ascii="Times New Roman" w:hAnsi="Times New Roman" w:cs="Times New Roman"/>
-          <w:lang w:val="en-US"/>
-        </w:rPr>
-      </w:pPr>
-      <w:r>
-        <w:rPr>
-          <w:rFonts w:ascii="Times New Roman" w:hAnsi="Times New Roman" w:cs="Times New Roman"/>
-          <w:lang w:val="en-US"/>
-        </w:rPr>
-        <w:t>Gunakan papan Kanban untuk memantau dan mengatur aliran kerja. Papan Kanban memungkinkan tim pengembang untuk melihat status proyek secara real-time dan memastikan bahwa setiap tahapan kerja dapat diselesaikan dengan efisien.</w:t>
-      </w:r>
-    </w:p>
-    <w:p>
-      <w:pPr>
-        <w:pStyle w:val="ListParagraph"/>
-        <w:numPr>
-          <w:ilvl w:val="0"/>
-          <w:numId w:val="16"/>
-        </w:numPr>
-        <w:spacing w:line="360" w:lineRule="auto"/>
-        <w:jc w:val="both"/>
-        <w:rPr>
-          <w:sz w:val="24"/>
-          <w:szCs w:val="24"/>
-          <w:lang w:val="en-US"/>
-        </w:rPr>
-      </w:pPr>
-      <w:r>
-        <w:rPr>
-          <w:sz w:val="24"/>
-          <w:szCs w:val="24"/>
-          <w:lang w:val="en-US"/>
-        </w:rPr>
-        <w:t>Tambahkan dan Kelola Tugas</w:t>
-      </w:r>
-    </w:p>
-    <w:p>
-      <w:pPr>
-        <w:spacing w:line="360" w:lineRule="auto"/>
-        <w:ind w:left="360"/>
-        <w:jc w:val="both"/>
-        <w:rPr>
-          <w:rFonts w:ascii="Times New Roman" w:hAnsi="Times New Roman" w:cs="Times New Roman"/>
-          <w:lang w:val="en-US"/>
-        </w:rPr>
-      </w:pPr>
-      <w:r>
-        <w:rPr>
-          <w:rFonts w:ascii="Times New Roman" w:hAnsi="Times New Roman" w:cs="Times New Roman"/>
-          <w:lang w:val="en-US"/>
-        </w:rPr>
-        <w:t>Tambahkan tugas ke dalam papan Kanban dan kelola tugas tersebut dengan menggerakkannya dari kolom satu ke kolom lain sesuai dengan status tugas tersebut.</w:t>
-      </w:r>
-    </w:p>
-    <w:p>
-      <w:pPr>
-        <w:pStyle w:val="ListParagraph"/>
-        <w:numPr>
-          <w:ilvl w:val="0"/>
-          <w:numId w:val="16"/>
-        </w:numPr>
-        <w:spacing w:line="360" w:lineRule="auto"/>
-        <w:jc w:val="both"/>
-        <w:rPr>
-          <w:sz w:val="24"/>
-          <w:szCs w:val="24"/>
-          <w:lang w:val="en-US"/>
-        </w:rPr>
-      </w:pPr>
-      <w:r>
-        <w:rPr>
-          <w:sz w:val="24"/>
-          <w:szCs w:val="24"/>
-          <w:lang w:val="en-US"/>
-        </w:rPr>
-        <w:t>Pertemuan Stand-up</w:t>
-      </w:r>
-    </w:p>
-    <w:p>
-      <w:pPr>
-        <w:spacing w:line="360" w:lineRule="auto"/>
-        <w:ind w:left="360"/>
-        <w:jc w:val="both"/>
-        <w:rPr>
-          <w:rFonts w:ascii="Times New Roman" w:hAnsi="Times New Roman" w:cs="Times New Roman"/>
-          <w:lang w:val="en-US"/>
-        </w:rPr>
-      </w:pPr>
-      <w:r>
-        <w:rPr>
-          <w:rFonts w:ascii="Times New Roman" w:hAnsi="Times New Roman" w:cs="Times New Roman"/>
-          <w:lang w:val="en-US"/>
-        </w:rPr>
-        <w:t>Lakukan pertemuan stand-up secara teratur untuk memastikan bahwa setiap anggota tim mengerti status proyek dan apakah ada halangan atau masalah yang perlu diatasi.</w:t>
-      </w:r>
-    </w:p>
-    <w:p>
-      <w:pPr>
-        <w:pStyle w:val="ListParagraph"/>
-        <w:numPr>
-          <w:ilvl w:val="0"/>
-          <w:numId w:val="16"/>
-        </w:numPr>
-        <w:spacing w:line="360" w:lineRule="auto"/>
-        <w:jc w:val="both"/>
-        <w:rPr>
-          <w:sz w:val="24"/>
-          <w:szCs w:val="24"/>
-          <w:lang w:val="en-US"/>
-        </w:rPr>
-      </w:pPr>
-      <w:r>
-        <w:rPr>
-          <w:sz w:val="24"/>
-          <w:szCs w:val="24"/>
-          <w:lang w:val="en-US"/>
-        </w:rPr>
-        <w:t>Analisis Data</w:t>
-      </w:r>
-    </w:p>
-    <w:p>
-      <w:pPr>
-        <w:spacing w:line="360" w:lineRule="auto"/>
-        <w:ind w:left="360"/>
-        <w:jc w:val="both"/>
-        <w:rPr>
-          <w:rFonts w:ascii="Times New Roman" w:hAnsi="Times New Roman" w:cs="Times New Roman"/>
-          <w:lang w:val="en-US"/>
-        </w:rPr>
-      </w:pPr>
-      <w:r>
-        <w:rPr>
-          <w:rFonts w:ascii="Times New Roman" w:hAnsi="Times New Roman" w:cs="Times New Roman"/>
-          <w:lang w:val="en-US"/>
-        </w:rPr>
-        <w:t>Analisis data dari papan Kanban untuk mengetahui performa tim dan proses. Dengan melakukan analisis data secara teratur, tim dapat mengidentifikasi dan menyelesaikan masalah dalam proses pengembangan perangkat lunak dan meningkatkan efisiensi kerja.</w:t>
-      </w:r>
-    </w:p>
-    <w:p>
-      <w:pPr>
-        <w:pStyle w:val="Heading2"/>
-        <w:spacing w:line="360" w:lineRule="auto"/>
-        <w:jc w:val="both"/>
-        <w:rPr>
           <w:lang w:val="en-US"/>
         </w:rPr>
       </w:pPr>
@@ -9084,68 +9046,6 @@
           <w:lang w:val="en-US"/>
         </w:rPr>
         <w:t>1.7.3 Metode Pengujian</w:t>
-      </w:r>
-    </w:p>
-    <w:p>
-      <w:pPr>
-        <w:pStyle w:val="ListParagraph"/>
-        <w:numPr>
-          <w:ilvl w:val="0"/>
-          <w:numId w:val="17"/>
-        </w:numPr>
-        <w:tabs>
-          <w:tab w:val="left" w:pos="953"/>
-        </w:tabs>
-        <w:spacing w:before="1" w:line="360" w:lineRule="auto"/>
-        <w:jc w:val="both"/>
-        <w:rPr>
-          <w:sz w:val="24"/>
-        </w:rPr>
-      </w:pPr>
-      <w:r>
-        <w:rPr>
-          <w:sz w:val="24"/>
-        </w:rPr>
-        <w:t>Metode</w:t>
-      </w:r>
-      <w:r>
-        <w:rPr>
-          <w:spacing w:val="-2"/>
-          <w:sz w:val="24"/>
-        </w:rPr>
-        <w:t xml:space="preserve"> </w:t>
-      </w:r>
-      <w:r>
-        <w:rPr>
-          <w:sz w:val="24"/>
-        </w:rPr>
-        <w:t>Black</w:t>
-      </w:r>
-      <w:r>
-        <w:rPr>
-          <w:spacing w:val="-2"/>
-          <w:sz w:val="24"/>
-        </w:rPr>
-        <w:t xml:space="preserve"> </w:t>
-      </w:r>
-      <w:r>
-        <w:rPr>
-          <w:sz w:val="24"/>
-        </w:rPr>
-        <w:t>Box</w:t>
-      </w:r>
-      <w:r>
-        <w:rPr>
-          <w:spacing w:val="-2"/>
-          <w:sz w:val="24"/>
-        </w:rPr>
-        <w:t xml:space="preserve"> </w:t>
-      </w:r>
-      <w:r>
-        <w:rPr>
-          <w:sz w:val="24"/>
-        </w:rPr>
-        <w:t>Testing</w:t>
       </w:r>
     </w:p>
     <w:p>
@@ -9169,115 +9069,6 @@
     </w:p>
     <w:p>
       <w:pPr>
-        <w:pStyle w:val="BodyText"/>
-        <w:spacing w:before="7" w:line="360" w:lineRule="auto"/>
-        <w:jc w:val="both"/>
-        <w:rPr>
-          <w:b w:val="0"/>
-          <w:sz w:val="24"/>
-        </w:rPr>
-      </w:pPr>
-    </w:p>
-    <w:p>
-      <w:pPr>
-        <w:pStyle w:val="ListParagraph"/>
-        <w:numPr>
-          <w:ilvl w:val="0"/>
-          <w:numId w:val="17"/>
-        </w:numPr>
-        <w:tabs>
-          <w:tab w:val="left" w:pos="953"/>
-        </w:tabs>
-        <w:spacing w:line="360" w:lineRule="auto"/>
-        <w:jc w:val="both"/>
-        <w:rPr>
-          <w:sz w:val="24"/>
-          <w:szCs w:val="24"/>
-        </w:rPr>
-      </w:pPr>
-      <w:r>
-        <w:rPr>
-          <w:sz w:val="24"/>
-          <w:szCs w:val="24"/>
-        </w:rPr>
-        <w:t>Metode</w:t>
-      </w:r>
-      <w:r>
-        <w:rPr>
-          <w:spacing w:val="-2"/>
-          <w:sz w:val="24"/>
-          <w:szCs w:val="24"/>
-        </w:rPr>
-        <w:t xml:space="preserve"> </w:t>
-      </w:r>
-      <w:r>
-        <w:rPr>
-          <w:sz w:val="24"/>
-          <w:szCs w:val="24"/>
-        </w:rPr>
-        <w:t>White</w:t>
-      </w:r>
-      <w:r>
-        <w:rPr>
-          <w:spacing w:val="-1"/>
-          <w:sz w:val="24"/>
-          <w:szCs w:val="24"/>
-        </w:rPr>
-        <w:t xml:space="preserve"> </w:t>
-      </w:r>
-      <w:r>
-        <w:rPr>
-          <w:sz w:val="24"/>
-          <w:szCs w:val="24"/>
-        </w:rPr>
-        <w:t>Box</w:t>
-      </w:r>
-      <w:r>
-        <w:rPr>
-          <w:spacing w:val="-2"/>
-          <w:sz w:val="24"/>
-          <w:szCs w:val="24"/>
-        </w:rPr>
-        <w:t xml:space="preserve"> </w:t>
-      </w:r>
-      <w:r>
-        <w:rPr>
-          <w:sz w:val="24"/>
-          <w:szCs w:val="24"/>
-        </w:rPr>
-        <w:t>Testing</w:t>
-      </w:r>
-    </w:p>
-    <w:p>
-      <w:pPr>
-        <w:spacing w:line="360" w:lineRule="auto"/>
-        <w:ind w:left="285"/>
-        <w:jc w:val="both"/>
-        <w:rPr>
-          <w:rFonts w:ascii="Times New Roman" w:eastAsia="Times New Roman" w:hAnsi="Times New Roman" w:cs="Times New Roman"/>
-          <w:lang w:val="id"/>
-        </w:rPr>
-      </w:pPr>
-      <w:r>
-        <w:rPr>
-          <w:rFonts w:ascii="Times New Roman" w:eastAsia="Times New Roman" w:hAnsi="Times New Roman" w:cs="Times New Roman"/>
-          <w:lang w:val="id"/>
-        </w:rPr>
-        <w:t>White Box testing atau yang dapat diartikan menjadi “pengujian kotak putih” adalah pengujian yang dilakukan untuk menguji perangkat lunak dengan cara menganalisa dan meneliti struktur internal dank ode dari perangkat lunak. Lain halnya dengan black box testing yang melihat hasil input dan output dari perangkat lunak, pengujian white box testing berfokus pada aliran input dan output dari perangkat lunak. Untuk melakukan pengujian ini, penguji/tester perlu memiliki kemampuan dalam memahami kode dari suatu rogram sehingga penguji ini tidak bisa dilakukan oleh sembarang orang.</w:t>
-      </w:r>
-    </w:p>
-    <w:p>
-      <w:pPr>
-        <w:spacing w:line="360" w:lineRule="auto"/>
-        <w:jc w:val="both"/>
-        <w:rPr>
-          <w:rFonts w:ascii="Times New Roman" w:eastAsia="Times New Roman" w:hAnsi="Times New Roman" w:cs="Times New Roman"/>
-          <w:lang w:val="id"/>
-        </w:rPr>
-      </w:pPr>
-    </w:p>
-    <w:p>
-      <w:pPr>
         <w:pStyle w:val="Heading2"/>
         <w:rPr>
           <w:lang w:val="en-US"/>
@@ -9287,6 +9078,7 @@
         <w:rPr>
           <w:lang w:val="en-US"/>
         </w:rPr>
+        <w:lastRenderedPageBreak/>
         <w:t>1.8 Sistematika Penulisan</w:t>
       </w:r>
     </w:p>
@@ -9543,7 +9335,6 @@
           <w:rFonts w:ascii="Times New Roman" w:hAnsi="Times New Roman" w:cs="Times New Roman"/>
           <w:lang w:val="en-US"/>
         </w:rPr>
-        <w:lastRenderedPageBreak/>
         <w:t>Bab ini berisi tentang perancangan system serta komponen- komponen pemodelan system yang digunakan.</w:t>
       </w:r>
     </w:p>
@@ -11638,6 +11429,95 @@
     </w:lvl>
   </w:abstractNum>
   <w:abstractNum w:abstractNumId="14" w15:restartNumberingAfterBreak="0">
+    <w:nsid w:val="5C696C2B"/>
+    <w:multiLevelType w:val="hybridMultilevel"/>
+    <w:tmpl w:val="8E04B6B4"/>
+    <w:lvl w:ilvl="0" w:tplc="56C414C8">
+      <w:start w:val="1"/>
+      <w:numFmt w:val="lowerLetter"/>
+      <w:lvlText w:val="%1."/>
+      <w:lvlJc w:val="left"/>
+      <w:pPr>
+        <w:ind w:left="1080" w:hanging="360"/>
+      </w:pPr>
+      <w:rPr>
+        <w:rFonts w:hint="default"/>
+      </w:rPr>
+    </w:lvl>
+    <w:lvl w:ilvl="1" w:tplc="04090019" w:tentative="1">
+      <w:start w:val="1"/>
+      <w:numFmt w:val="lowerLetter"/>
+      <w:lvlText w:val="%2."/>
+      <w:lvlJc w:val="left"/>
+      <w:pPr>
+        <w:ind w:left="1800" w:hanging="360"/>
+      </w:pPr>
+    </w:lvl>
+    <w:lvl w:ilvl="2" w:tplc="0409001B" w:tentative="1">
+      <w:start w:val="1"/>
+      <w:numFmt w:val="lowerRoman"/>
+      <w:lvlText w:val="%3."/>
+      <w:lvlJc w:val="right"/>
+      <w:pPr>
+        <w:ind w:left="2520" w:hanging="180"/>
+      </w:pPr>
+    </w:lvl>
+    <w:lvl w:ilvl="3" w:tplc="0409000F" w:tentative="1">
+      <w:start w:val="1"/>
+      <w:numFmt w:val="decimal"/>
+      <w:lvlText w:val="%4."/>
+      <w:lvlJc w:val="left"/>
+      <w:pPr>
+        <w:ind w:left="3240" w:hanging="360"/>
+      </w:pPr>
+    </w:lvl>
+    <w:lvl w:ilvl="4" w:tplc="04090019" w:tentative="1">
+      <w:start w:val="1"/>
+      <w:numFmt w:val="lowerLetter"/>
+      <w:lvlText w:val="%5."/>
+      <w:lvlJc w:val="left"/>
+      <w:pPr>
+        <w:ind w:left="3960" w:hanging="360"/>
+      </w:pPr>
+    </w:lvl>
+    <w:lvl w:ilvl="5" w:tplc="0409001B" w:tentative="1">
+      <w:start w:val="1"/>
+      <w:numFmt w:val="lowerRoman"/>
+      <w:lvlText w:val="%6."/>
+      <w:lvlJc w:val="right"/>
+      <w:pPr>
+        <w:ind w:left="4680" w:hanging="180"/>
+      </w:pPr>
+    </w:lvl>
+    <w:lvl w:ilvl="6" w:tplc="0409000F" w:tentative="1">
+      <w:start w:val="1"/>
+      <w:numFmt w:val="decimal"/>
+      <w:lvlText w:val="%7."/>
+      <w:lvlJc w:val="left"/>
+      <w:pPr>
+        <w:ind w:left="5400" w:hanging="360"/>
+      </w:pPr>
+    </w:lvl>
+    <w:lvl w:ilvl="7" w:tplc="04090019" w:tentative="1">
+      <w:start w:val="1"/>
+      <w:numFmt w:val="lowerLetter"/>
+      <w:lvlText w:val="%8."/>
+      <w:lvlJc w:val="left"/>
+      <w:pPr>
+        <w:ind w:left="6120" w:hanging="360"/>
+      </w:pPr>
+    </w:lvl>
+    <w:lvl w:ilvl="8" w:tplc="0409001B" w:tentative="1">
+      <w:start w:val="1"/>
+      <w:numFmt w:val="lowerRoman"/>
+      <w:lvlText w:val="%9."/>
+      <w:lvlJc w:val="right"/>
+      <w:pPr>
+        <w:ind w:left="6840" w:hanging="180"/>
+      </w:pPr>
+    </w:lvl>
+  </w:abstractNum>
+  <w:abstractNum w:abstractNumId="15" w15:restartNumberingAfterBreak="0">
     <w:nsid w:val="611C4CBF"/>
     <w:multiLevelType w:val="hybridMultilevel"/>
     <w:tmpl w:val="F63E61EA"/>
@@ -11726,7 +11606,7 @@
       </w:pPr>
     </w:lvl>
   </w:abstractNum>
-  <w:abstractNum w:abstractNumId="15" w15:restartNumberingAfterBreak="0">
+  <w:abstractNum w:abstractNumId="16" w15:restartNumberingAfterBreak="0">
     <w:nsid w:val="66FF18B1"/>
     <w:multiLevelType w:val="hybridMultilevel"/>
     <w:tmpl w:val="E5C2C76A"/>
@@ -11844,7 +11724,7 @@
       </w:rPr>
     </w:lvl>
   </w:abstractNum>
-  <w:abstractNum w:abstractNumId="16" w15:restartNumberingAfterBreak="0">
+  <w:abstractNum w:abstractNumId="17" w15:restartNumberingAfterBreak="0">
     <w:nsid w:val="68A551CE"/>
     <w:multiLevelType w:val="hybridMultilevel"/>
     <w:tmpl w:val="9D60F298"/>
@@ -11965,14 +11845,103 @@
       </w:rPr>
     </w:lvl>
   </w:abstractNum>
+  <w:abstractNum w:abstractNumId="18" w15:restartNumberingAfterBreak="0">
+    <w:nsid w:val="6AD11687"/>
+    <w:multiLevelType w:val="hybridMultilevel"/>
+    <w:tmpl w:val="9DB485FE"/>
+    <w:lvl w:ilvl="0" w:tplc="04090019">
+      <w:start w:val="1"/>
+      <w:numFmt w:val="lowerLetter"/>
+      <w:lvlText w:val="%1."/>
+      <w:lvlJc w:val="left"/>
+      <w:pPr>
+        <w:ind w:left="720" w:hanging="360"/>
+      </w:pPr>
+      <w:rPr>
+        <w:rFonts w:hint="default"/>
+      </w:rPr>
+    </w:lvl>
+    <w:lvl w:ilvl="1" w:tplc="04090019" w:tentative="1">
+      <w:start w:val="1"/>
+      <w:numFmt w:val="lowerLetter"/>
+      <w:lvlText w:val="%2."/>
+      <w:lvlJc w:val="left"/>
+      <w:pPr>
+        <w:ind w:left="1440" w:hanging="360"/>
+      </w:pPr>
+    </w:lvl>
+    <w:lvl w:ilvl="2" w:tplc="0409001B" w:tentative="1">
+      <w:start w:val="1"/>
+      <w:numFmt w:val="lowerRoman"/>
+      <w:lvlText w:val="%3."/>
+      <w:lvlJc w:val="right"/>
+      <w:pPr>
+        <w:ind w:left="2160" w:hanging="180"/>
+      </w:pPr>
+    </w:lvl>
+    <w:lvl w:ilvl="3" w:tplc="0409000F" w:tentative="1">
+      <w:start w:val="1"/>
+      <w:numFmt w:val="decimal"/>
+      <w:lvlText w:val="%4."/>
+      <w:lvlJc w:val="left"/>
+      <w:pPr>
+        <w:ind w:left="2880" w:hanging="360"/>
+      </w:pPr>
+    </w:lvl>
+    <w:lvl w:ilvl="4" w:tplc="04090019" w:tentative="1">
+      <w:start w:val="1"/>
+      <w:numFmt w:val="lowerLetter"/>
+      <w:lvlText w:val="%5."/>
+      <w:lvlJc w:val="left"/>
+      <w:pPr>
+        <w:ind w:left="3600" w:hanging="360"/>
+      </w:pPr>
+    </w:lvl>
+    <w:lvl w:ilvl="5" w:tplc="0409001B" w:tentative="1">
+      <w:start w:val="1"/>
+      <w:numFmt w:val="lowerRoman"/>
+      <w:lvlText w:val="%6."/>
+      <w:lvlJc w:val="right"/>
+      <w:pPr>
+        <w:ind w:left="4320" w:hanging="180"/>
+      </w:pPr>
+    </w:lvl>
+    <w:lvl w:ilvl="6" w:tplc="0409000F" w:tentative="1">
+      <w:start w:val="1"/>
+      <w:numFmt w:val="decimal"/>
+      <w:lvlText w:val="%7."/>
+      <w:lvlJc w:val="left"/>
+      <w:pPr>
+        <w:ind w:left="5040" w:hanging="360"/>
+      </w:pPr>
+    </w:lvl>
+    <w:lvl w:ilvl="7" w:tplc="04090019" w:tentative="1">
+      <w:start w:val="1"/>
+      <w:numFmt w:val="lowerLetter"/>
+      <w:lvlText w:val="%8."/>
+      <w:lvlJc w:val="left"/>
+      <w:pPr>
+        <w:ind w:left="5760" w:hanging="360"/>
+      </w:pPr>
+    </w:lvl>
+    <w:lvl w:ilvl="8" w:tplc="0409001B" w:tentative="1">
+      <w:start w:val="1"/>
+      <w:numFmt w:val="lowerRoman"/>
+      <w:lvlText w:val="%9."/>
+      <w:lvlJc w:val="right"/>
+      <w:pPr>
+        <w:ind w:left="6480" w:hanging="180"/>
+      </w:pPr>
+    </w:lvl>
+  </w:abstractNum>
   <w:num w:numId="1" w16cid:durableId="456991979">
-    <w:abstractNumId w:val="16"/>
+    <w:abstractNumId w:val="17"/>
   </w:num>
   <w:num w:numId="2" w16cid:durableId="246504393">
     <w:abstractNumId w:val="11"/>
   </w:num>
   <w:num w:numId="3" w16cid:durableId="1420105745">
-    <w:abstractNumId w:val="14"/>
+    <w:abstractNumId w:val="15"/>
   </w:num>
   <w:num w:numId="4" w16cid:durableId="42800493">
     <w:abstractNumId w:val="1"/>
@@ -11999,7 +11968,7 @@
     <w:abstractNumId w:val="2"/>
   </w:num>
   <w:num w:numId="12" w16cid:durableId="1265530748">
-    <w:abstractNumId w:val="15"/>
+    <w:abstractNumId w:val="16"/>
   </w:num>
   <w:num w:numId="13" w16cid:durableId="1994483597">
     <w:abstractNumId w:val="13"/>
@@ -12015,6 +11984,12 @@
   </w:num>
   <w:num w:numId="17" w16cid:durableId="1153134106">
     <w:abstractNumId w:val="7"/>
+  </w:num>
+  <w:num w:numId="18" w16cid:durableId="1187867126">
+    <w:abstractNumId w:val="18"/>
+  </w:num>
+  <w:num w:numId="19" w16cid:durableId="1044865406">
+    <w:abstractNumId w:val="14"/>
   </w:num>
 </w:numbering>
 </file>
@@ -12544,7 +12519,9 @@
   </w:style>
   <w:style w:type="paragraph" w:styleId="ListParagraph">
     <w:name w:val="List Paragraph"/>
+    <w:aliases w:val="Paragraf ISI"/>
     <w:basedOn w:val="Normal"/>
+    <w:link w:val="ListParagraphChar"/>
     <w:uiPriority w:val="1"/>
     <w:qFormat/>
     <w:rsid w:val="00C061E5"/>
@@ -12866,6 +12843,20 @@
       <w:color w:val="1F3763" w:themeColor="accent1" w:themeShade="7F"/>
     </w:rPr>
   </w:style>
+  <w:style w:type="character" w:customStyle="1" w:styleId="ListParagraphChar">
+    <w:name w:val="List Paragraph Char"/>
+    <w:aliases w:val="Paragraf ISI Char"/>
+    <w:link w:val="ListParagraph"/>
+    <w:uiPriority w:val="34"/>
+    <w:locked/>
+    <w:rsid w:val="00437EE2"/>
+    <w:rPr>
+      <w:rFonts w:ascii="Times New Roman" w:eastAsia="Times New Roman" w:hAnsi="Times New Roman" w:cs="Times New Roman"/>
+      <w:sz w:val="22"/>
+      <w:szCs w:val="22"/>
+      <w:lang w:val="id"/>
+    </w:rPr>
+  </w:style>
 </w:styles>
 </file>
 

</xml_diff>